<commit_message>
Added documentation for forward chaining
</commit_message>
<xml_diff>
--- a/Validation information credibility.docx
+++ b/Validation information credibility.docx
@@ -1,6 +1,6 @@
 
 <file path=word/document.xml><?xml version="1.0" encoding="utf-8"?>
-<w:document xmlns:wpc="http://schemas.microsoft.com/office/word/2010/wordprocessingCanvas" xmlns:cx="http://schemas.microsoft.com/office/drawing/2014/chartex" xmlns:cx1="http://schemas.microsoft.com/office/drawing/2015/9/8/chartex" xmlns:mc="http://schemas.openxmlformats.org/markup-compatibility/2006" xmlns:o="urn:schemas-microsoft-com:office:office" xmlns:r="http://schemas.openxmlformats.org/officeDocument/2006/relationships" xmlns:m="http://schemas.openxmlformats.org/officeDocument/2006/math" xmlns:v="urn:schemas-microsoft-com:vml" xmlns:wp14="http://schemas.microsoft.com/office/word/2010/wordprocessingDrawing" xmlns:wp="http://schemas.openxmlformats.org/drawingml/2006/wordprocessingDrawing" xmlns:w10="urn:schemas-microsoft-com:office:word" xmlns:w="http://schemas.openxmlformats.org/wordprocessingml/2006/main" xmlns:w14="http://schemas.microsoft.com/office/word/2010/wordml" xmlns:w15="http://schemas.microsoft.com/office/word/2012/wordml" xmlns:w16se="http://schemas.microsoft.com/office/word/2015/wordml/symex" xmlns:wpg="http://schemas.microsoft.com/office/word/2010/wordprocessingGroup" xmlns:wpi="http://schemas.microsoft.com/office/word/2010/wordprocessingInk" xmlns:wne="http://schemas.microsoft.com/office/word/2006/wordml" xmlns:wps="http://schemas.microsoft.com/office/word/2010/wordprocessingShape" mc:Ignorable="w14 w15 w16se wp14">
+<w:document xmlns:wpc="http://schemas.microsoft.com/office/word/2010/wordprocessingCanvas" xmlns:cx="http://schemas.microsoft.com/office/drawing/2014/chartex" xmlns:cx1="http://schemas.microsoft.com/office/drawing/2015/9/8/chartex" xmlns:cx2="http://schemas.microsoft.com/office/drawing/2015/10/21/chartex" xmlns:cx3="http://schemas.microsoft.com/office/drawing/2016/5/9/chartex" xmlns:cx4="http://schemas.microsoft.com/office/drawing/2016/5/10/chartex" xmlns:cx5="http://schemas.microsoft.com/office/drawing/2016/5/11/chartex" xmlns:cx6="http://schemas.microsoft.com/office/drawing/2016/5/12/chartex" xmlns:cx7="http://schemas.microsoft.com/office/drawing/2016/5/13/chartex" xmlns:cx8="http://schemas.microsoft.com/office/drawing/2016/5/14/chartex" xmlns:mc="http://schemas.openxmlformats.org/markup-compatibility/2006" xmlns:aink="http://schemas.microsoft.com/office/drawing/2016/ink" xmlns:am3d="http://schemas.microsoft.com/office/drawing/2017/model3d" xmlns:o="urn:schemas-microsoft-com:office:office" xmlns:oel="http://schemas.microsoft.com/office/2019/extlst" xmlns:r="http://schemas.openxmlformats.org/officeDocument/2006/relationships" xmlns:m="http://schemas.openxmlformats.org/officeDocument/2006/math" xmlns:v="urn:schemas-microsoft-com:vml" xmlns:wp14="http://schemas.microsoft.com/office/word/2010/wordprocessingDrawing" xmlns:wp="http://schemas.openxmlformats.org/drawingml/2006/wordprocessingDrawing" xmlns:w10="urn:schemas-microsoft-com:office:word" xmlns:w="http://schemas.openxmlformats.org/wordprocessingml/2006/main" xmlns:w14="http://schemas.microsoft.com/office/word/2010/wordml" xmlns:w15="http://schemas.microsoft.com/office/word/2012/wordml" xmlns:w16cex="http://schemas.microsoft.com/office/word/2018/wordml/cex" xmlns:w16cid="http://schemas.microsoft.com/office/word/2016/wordml/cid" xmlns:w16="http://schemas.microsoft.com/office/word/2018/wordml" xmlns:w16du="http://schemas.microsoft.com/office/word/2023/wordml/word16du" xmlns:w16sdtdh="http://schemas.microsoft.com/office/word/2020/wordml/sdtdatahash" xmlns:w16se="http://schemas.microsoft.com/office/word/2015/wordml/symex" xmlns:wpg="http://schemas.microsoft.com/office/word/2010/wordprocessingGroup" xmlns:wpi="http://schemas.microsoft.com/office/word/2010/wordprocessingInk" xmlns:wne="http://schemas.microsoft.com/office/word/2006/wordml" xmlns:wps="http://schemas.microsoft.com/office/word/2010/wordprocessingShape" mc:Ignorable="w14 w15 w16se w16cid w16 w16cex w16sdtdh w16du wp14">
   <w:body>
     <w:p>
       <w:pPr>
@@ -11,85 +11,12 @@
           <w:szCs w:val="26"/>
         </w:rPr>
       </w:pPr>
-      <w:proofErr w:type="spellStart"/>
       <w:r>
         <w:rPr>
           <w:sz w:val="26"/>
           <w:szCs w:val="26"/>
         </w:rPr>
-        <w:t>Софийски</w:t>
-      </w:r>
-      <w:proofErr w:type="spellEnd"/>
-      <w:r>
-        <w:rPr>
-          <w:sz w:val="26"/>
-          <w:szCs w:val="26"/>
-        </w:rPr>
-        <w:t xml:space="preserve"> </w:t>
-      </w:r>
-      <w:proofErr w:type="spellStart"/>
-      <w:r>
-        <w:rPr>
-          <w:sz w:val="26"/>
-          <w:szCs w:val="26"/>
-        </w:rPr>
-        <w:t>университет</w:t>
-      </w:r>
-      <w:proofErr w:type="spellEnd"/>
-      <w:r>
-        <w:rPr>
-          <w:sz w:val="26"/>
-          <w:szCs w:val="26"/>
-        </w:rPr>
-        <w:t xml:space="preserve"> “</w:t>
-      </w:r>
-      <w:proofErr w:type="spellStart"/>
-      <w:r>
-        <w:rPr>
-          <w:sz w:val="26"/>
-          <w:szCs w:val="26"/>
-        </w:rPr>
-        <w:t>Св</w:t>
-      </w:r>
-      <w:proofErr w:type="spellEnd"/>
-      <w:r>
-        <w:rPr>
-          <w:sz w:val="26"/>
-          <w:szCs w:val="26"/>
-        </w:rPr>
-        <w:t xml:space="preserve">. </w:t>
-      </w:r>
-      <w:proofErr w:type="spellStart"/>
-      <w:r>
-        <w:rPr>
-          <w:sz w:val="26"/>
-          <w:szCs w:val="26"/>
-        </w:rPr>
-        <w:t>Климент</w:t>
-      </w:r>
-      <w:proofErr w:type="spellEnd"/>
-      <w:r>
-        <w:rPr>
-          <w:sz w:val="26"/>
-          <w:szCs w:val="26"/>
-        </w:rPr>
-        <w:t xml:space="preserve"> </w:t>
-      </w:r>
-      <w:proofErr w:type="spellStart"/>
-      <w:r>
-        <w:rPr>
-          <w:sz w:val="26"/>
-          <w:szCs w:val="26"/>
-        </w:rPr>
-        <w:t>Охридски</w:t>
-      </w:r>
-      <w:proofErr w:type="spellEnd"/>
-      <w:r>
-        <w:rPr>
-          <w:sz w:val="26"/>
-          <w:szCs w:val="26"/>
-        </w:rPr>
-        <w:t>”</w:t>
+        <w:t>Софийски университет “Св. Климент Охридски”</w:t>
       </w:r>
       <w:r>
         <w:rPr>
@@ -150,63 +77,13 @@
           <w:szCs w:val="26"/>
         </w:rPr>
       </w:pPr>
-      <w:proofErr w:type="spellStart"/>
       <w:r>
         <w:rPr>
           <w:sz w:val="26"/>
           <w:szCs w:val="26"/>
         </w:rPr>
-        <w:t>Факултет</w:t>
-      </w:r>
-      <w:proofErr w:type="spellEnd"/>
-      <w:r>
-        <w:rPr>
-          <w:sz w:val="26"/>
-          <w:szCs w:val="26"/>
-        </w:rPr>
-        <w:t xml:space="preserve"> </w:t>
-      </w:r>
-      <w:proofErr w:type="spellStart"/>
-      <w:r>
-        <w:rPr>
-          <w:sz w:val="26"/>
-          <w:szCs w:val="26"/>
-        </w:rPr>
-        <w:t>по</w:t>
-      </w:r>
-      <w:proofErr w:type="spellEnd"/>
-      <w:r>
-        <w:rPr>
-          <w:sz w:val="26"/>
-          <w:szCs w:val="26"/>
-        </w:rPr>
-        <w:t xml:space="preserve"> </w:t>
-      </w:r>
-      <w:proofErr w:type="spellStart"/>
-      <w:r>
-        <w:rPr>
-          <w:sz w:val="26"/>
-          <w:szCs w:val="26"/>
-        </w:rPr>
-        <w:t>математика</w:t>
-      </w:r>
-      <w:proofErr w:type="spellEnd"/>
-      <w:r>
-        <w:rPr>
-          <w:sz w:val="26"/>
-          <w:szCs w:val="26"/>
-        </w:rPr>
-        <w:t xml:space="preserve"> и </w:t>
-      </w:r>
-      <w:proofErr w:type="spellStart"/>
-      <w:r>
-        <w:rPr>
-          <w:sz w:val="26"/>
-          <w:szCs w:val="26"/>
-        </w:rPr>
-        <w:t>информатика</w:t>
-      </w:r>
-      <w:proofErr w:type="spellEnd"/>
+        <w:t>Факултет по математика и информатика</w:t>
+      </w:r>
     </w:p>
     <w:p>
       <w:pPr>
@@ -218,34 +95,14 @@
           <w:szCs w:val="32"/>
         </w:rPr>
       </w:pPr>
-      <w:proofErr w:type="spellStart"/>
       <w:r>
         <w:rPr>
           <w:b/>
           <w:sz w:val="32"/>
           <w:szCs w:val="32"/>
         </w:rPr>
-        <w:t>Курсов</w:t>
-      </w:r>
-      <w:proofErr w:type="spellEnd"/>
-      <w:r>
-        <w:rPr>
-          <w:b/>
-          <w:sz w:val="32"/>
-          <w:szCs w:val="32"/>
-        </w:rPr>
-        <w:t xml:space="preserve"> </w:t>
-      </w:r>
-      <w:proofErr w:type="spellStart"/>
-      <w:r>
-        <w:rPr>
-          <w:b/>
-          <w:sz w:val="32"/>
-          <w:szCs w:val="32"/>
-        </w:rPr>
-        <w:t>проект</w:t>
-      </w:r>
-      <w:proofErr w:type="spellEnd"/>
+        <w:t>Курсов проект</w:t>
+      </w:r>
     </w:p>
     <w:p>
       <w:pPr>
@@ -256,21 +113,12 @@
           <w:szCs w:val="26"/>
         </w:rPr>
       </w:pPr>
-      <w:proofErr w:type="spellStart"/>
       <w:r>
         <w:rPr>
           <w:sz w:val="26"/>
           <w:szCs w:val="26"/>
         </w:rPr>
-        <w:t>По</w:t>
-      </w:r>
-      <w:proofErr w:type="spellEnd"/>
-      <w:r>
-        <w:rPr>
-          <w:sz w:val="26"/>
-          <w:szCs w:val="26"/>
-        </w:rPr>
-        <w:t xml:space="preserve"> "</w:t>
+        <w:t>По "</w:t>
       </w:r>
       <w:r>
         <w:rPr>
@@ -307,74 +155,15 @@
         </w:rPr>
       </w:pPr>
       <w:bookmarkStart w:id="0" w:name="_is2opn2vtjzp" w:colFirst="0" w:colLast="0"/>
-      <w:bookmarkStart w:id="1" w:name="_GoBack"/>
       <w:bookmarkEnd w:id="0"/>
-      <w:proofErr w:type="spellStart"/>
       <w:r>
         <w:rPr>
           <w:sz w:val="60"/>
           <w:szCs w:val="60"/>
         </w:rPr>
-        <w:t>Валидация</w:t>
-      </w:r>
-      <w:proofErr w:type="spellEnd"/>
-      <w:r>
-        <w:rPr>
-          <w:sz w:val="60"/>
-          <w:szCs w:val="60"/>
-        </w:rPr>
-        <w:t xml:space="preserve"> </w:t>
-      </w:r>
-      <w:proofErr w:type="spellStart"/>
-      <w:r>
-        <w:rPr>
-          <w:sz w:val="60"/>
-          <w:szCs w:val="60"/>
-        </w:rPr>
-        <w:t>на</w:t>
-      </w:r>
-      <w:proofErr w:type="spellEnd"/>
-      <w:r>
-        <w:rPr>
-          <w:sz w:val="60"/>
-          <w:szCs w:val="60"/>
-        </w:rPr>
-        <w:t xml:space="preserve"> </w:t>
-      </w:r>
-      <w:proofErr w:type="spellStart"/>
-      <w:r>
-        <w:rPr>
-          <w:sz w:val="60"/>
-          <w:szCs w:val="60"/>
-        </w:rPr>
-        <w:t>достоверност</w:t>
-      </w:r>
-      <w:proofErr w:type="spellEnd"/>
-      <w:r>
-        <w:rPr>
-          <w:sz w:val="60"/>
-          <w:szCs w:val="60"/>
-        </w:rPr>
-        <w:t xml:space="preserve"> </w:t>
-      </w:r>
-      <w:proofErr w:type="spellStart"/>
-      <w:r>
-        <w:rPr>
-          <w:sz w:val="60"/>
-          <w:szCs w:val="60"/>
-        </w:rPr>
-        <w:t>на</w:t>
-      </w:r>
-      <w:proofErr w:type="spellEnd"/>
-      <w:r>
-        <w:rPr>
-          <w:sz w:val="60"/>
-          <w:szCs w:val="60"/>
-        </w:rPr>
-        <w:t xml:space="preserve"> информация</w:t>
+        <w:t>Валидация на достоверност на информация</w:t>
       </w:r>
     </w:p>
-    <w:bookmarkEnd w:id="1"/>
     <w:p/>
     <w:p>
       <w:pPr>
@@ -903,35 +692,9 @@
             </w:rPr>
             <w:t xml:space="preserve"> </w:t>
           </w:r>
-          <w:proofErr w:type="spellStart"/>
           <w:r>
-            <w:t>Добавяне</w:t>
+            <w:t>Добавяне на подобни релации</w:t>
           </w:r>
-          <w:proofErr w:type="spellEnd"/>
-          <w:r>
-            <w:t xml:space="preserve"> </w:t>
-          </w:r>
-          <w:proofErr w:type="spellStart"/>
-          <w:r>
-            <w:t>на</w:t>
-          </w:r>
-          <w:proofErr w:type="spellEnd"/>
-          <w:r>
-            <w:t xml:space="preserve"> </w:t>
-          </w:r>
-          <w:proofErr w:type="spellStart"/>
-          <w:r>
-            <w:t>подобни</w:t>
-          </w:r>
-          <w:proofErr w:type="spellEnd"/>
-          <w:r>
-            <w:t xml:space="preserve"> </w:t>
-          </w:r>
-          <w:proofErr w:type="spellStart"/>
-          <w:r>
-            <w:t>релации</w:t>
-          </w:r>
-          <w:proofErr w:type="spellEnd"/>
           <w:r>
             <w:rPr>
               <w:webHidden/>
@@ -1038,7 +801,7 @@
           <w:szCs w:val="36"/>
         </w:rPr>
       </w:pPr>
-      <w:bookmarkStart w:id="2" w:name="_Toc169783272"/>
+      <w:bookmarkStart w:id="1" w:name="_Toc169783272"/>
     </w:p>
     <w:p>
       <w:pPr>
@@ -1063,7 +826,6 @@
           <w:szCs w:val="36"/>
         </w:rPr>
       </w:pPr>
-      <w:proofErr w:type="spellStart"/>
       <w:r>
         <w:rPr>
           <w:sz w:val="36"/>
@@ -1072,8 +834,7 @@
         <w:lastRenderedPageBreak/>
         <w:t>Въведение</w:t>
       </w:r>
-      <w:bookmarkEnd w:id="2"/>
-      <w:proofErr w:type="spellEnd"/>
+      <w:bookmarkEnd w:id="1"/>
     </w:p>
     <w:p>
       <w:pPr>
@@ -1082,77 +843,8 @@
           <w:lang w:val="en-US"/>
         </w:rPr>
       </w:pPr>
-      <w:proofErr w:type="spellStart"/>
-      <w:r>
-        <w:t>Целта</w:t>
-      </w:r>
-      <w:proofErr w:type="spellEnd"/>
-      <w:r>
-        <w:t xml:space="preserve"> </w:t>
-      </w:r>
-      <w:proofErr w:type="spellStart"/>
-      <w:r>
-        <w:t>на</w:t>
-      </w:r>
-      <w:proofErr w:type="spellEnd"/>
-      <w:r>
-        <w:t xml:space="preserve"> </w:t>
-      </w:r>
-      <w:proofErr w:type="spellStart"/>
-      <w:r>
-        <w:t>проекта</w:t>
-      </w:r>
-      <w:proofErr w:type="spellEnd"/>
-      <w:r>
-        <w:t xml:space="preserve"> е </w:t>
-      </w:r>
-      <w:proofErr w:type="spellStart"/>
-      <w:r>
-        <w:t>да</w:t>
-      </w:r>
-      <w:proofErr w:type="spellEnd"/>
-      <w:r>
-        <w:t xml:space="preserve"> </w:t>
-      </w:r>
-      <w:proofErr w:type="spellStart"/>
-      <w:r>
-        <w:t>се</w:t>
-      </w:r>
-      <w:proofErr w:type="spellEnd"/>
-      <w:r>
-        <w:t xml:space="preserve"> </w:t>
-      </w:r>
-      <w:proofErr w:type="spellStart"/>
-      <w:r>
-        <w:t>разработи</w:t>
-      </w:r>
-      <w:proofErr w:type="spellEnd"/>
-      <w:r>
-        <w:t xml:space="preserve"> </w:t>
-      </w:r>
-      <w:proofErr w:type="spellStart"/>
-      <w:r>
-        <w:t>софтуерно</w:t>
-      </w:r>
-      <w:proofErr w:type="spellEnd"/>
-      <w:r>
-        <w:t xml:space="preserve"> </w:t>
-      </w:r>
-      <w:proofErr w:type="spellStart"/>
-      <w:r>
-        <w:t>приложение</w:t>
-      </w:r>
-      <w:proofErr w:type="spellEnd"/>
-      <w:r>
-        <w:t xml:space="preserve">, </w:t>
-      </w:r>
-      <w:proofErr w:type="spellStart"/>
-      <w:r>
-        <w:t>което</w:t>
-      </w:r>
-      <w:proofErr w:type="spellEnd"/>
-      <w:r>
-        <w:t xml:space="preserve"> </w:t>
+      <w:r>
+        <w:t xml:space="preserve">Целта на проекта е да се разработи софтуерно приложение, което </w:t>
       </w:r>
       <w:r>
         <w:rPr>
@@ -1164,63 +856,13 @@
         <w:rPr>
           <w:lang w:val="ru-RU"/>
         </w:rPr>
-        <w:t xml:space="preserve"> текст чрез </w:t>
-      </w:r>
-      <w:proofErr w:type="spellStart"/>
-      <w:r>
-        <w:rPr>
-          <w:lang w:val="ru-RU"/>
-        </w:rPr>
-        <w:t>съпоставяне</w:t>
-      </w:r>
-      <w:proofErr w:type="spellEnd"/>
-      <w:r>
-        <w:rPr>
-          <w:lang w:val="ru-RU"/>
-        </w:rPr>
-        <w:t xml:space="preserve"> на </w:t>
-      </w:r>
-      <w:proofErr w:type="spellStart"/>
-      <w:r>
-        <w:rPr>
-          <w:lang w:val="ru-RU"/>
-        </w:rPr>
-        <w:t>фактите</w:t>
-      </w:r>
-      <w:proofErr w:type="spellEnd"/>
-      <w:r>
-        <w:rPr>
-          <w:lang w:val="ru-RU"/>
-        </w:rPr>
-        <w:t xml:space="preserve"> в него с </w:t>
-      </w:r>
-      <w:proofErr w:type="spellStart"/>
-      <w:r>
-        <w:rPr>
-          <w:lang w:val="ru-RU"/>
-        </w:rPr>
-        <w:t>факти</w:t>
-      </w:r>
-      <w:proofErr w:type="spellEnd"/>
-      <w:r>
-        <w:rPr>
-          <w:lang w:val="ru-RU"/>
-        </w:rPr>
-        <w:t xml:space="preserve"> в </w:t>
-      </w:r>
-      <w:proofErr w:type="spellStart"/>
-      <w:r>
-        <w:rPr>
-          <w:lang w:val="en-US"/>
-        </w:rPr>
-        <w:t>Wikidata</w:t>
-      </w:r>
-      <w:proofErr w:type="spellEnd"/>
-      <w:r>
-        <w:rPr>
-          <w:lang w:val="en-US"/>
-        </w:rPr>
-        <w:t>.</w:t>
+        <w:t xml:space="preserve"> текст чрез съпоставяне на фактите в него с факти в </w:t>
+      </w:r>
+      <w:r>
+        <w:rPr>
+          <w:lang w:val="en-US"/>
+        </w:rPr>
+        <w:t>Wikidata.</w:t>
       </w:r>
     </w:p>
     <w:p>
@@ -1242,33 +884,15 @@
           <w:szCs w:val="36"/>
         </w:rPr>
       </w:pPr>
-      <w:bookmarkStart w:id="3" w:name="_Toc169783273"/>
-      <w:proofErr w:type="spellStart"/>
+      <w:bookmarkStart w:id="2" w:name="_Toc169783273"/>
       <w:r>
         <w:rPr>
           <w:sz w:val="36"/>
           <w:szCs w:val="36"/>
         </w:rPr>
-        <w:t>Основни</w:t>
-      </w:r>
-      <w:proofErr w:type="spellEnd"/>
-      <w:r>
-        <w:rPr>
-          <w:sz w:val="36"/>
-          <w:szCs w:val="36"/>
-        </w:rPr>
-        <w:t xml:space="preserve"> </w:t>
-      </w:r>
-      <w:proofErr w:type="spellStart"/>
-      <w:r>
-        <w:rPr>
-          <w:sz w:val="36"/>
-          <w:szCs w:val="36"/>
-        </w:rPr>
-        <w:t>функционалности</w:t>
-      </w:r>
-      <w:bookmarkEnd w:id="3"/>
-      <w:proofErr w:type="spellEnd"/>
+        <w:t>Основни функционалности</w:t>
+      </w:r>
+      <w:bookmarkEnd w:id="2"/>
     </w:p>
     <w:p>
       <w:pPr>
@@ -1285,68 +909,30 @@
           <w:lang w:val="bg-BG"/>
         </w:rPr>
       </w:pPr>
-      <w:bookmarkStart w:id="4" w:name="_Toc169783274"/>
-      <w:proofErr w:type="spellStart"/>
+      <w:bookmarkStart w:id="3" w:name="_Toc169783274"/>
       <w:r>
         <w:rPr>
           <w:color w:val="000000" w:themeColor="text1"/>
           <w:sz w:val="32"/>
           <w:szCs w:val="32"/>
         </w:rPr>
-        <w:t>Въвеждане</w:t>
-      </w:r>
-      <w:proofErr w:type="spellEnd"/>
+        <w:t>Въвеждане на текст</w:t>
+      </w:r>
       <w:r>
         <w:rPr>
           <w:color w:val="000000" w:themeColor="text1"/>
           <w:sz w:val="32"/>
           <w:szCs w:val="32"/>
-        </w:rPr>
-        <w:t xml:space="preserve"> </w:t>
-      </w:r>
-      <w:proofErr w:type="spellStart"/>
+          <w:lang w:val="bg-BG"/>
+        </w:rPr>
+        <w:t xml:space="preserve"> и извличане на </w:t>
+      </w:r>
+      <w:bookmarkEnd w:id="3"/>
       <w:r>
         <w:rPr>
           <w:color w:val="000000" w:themeColor="text1"/>
           <w:sz w:val="32"/>
           <w:szCs w:val="32"/>
-        </w:rPr>
-        <w:t>на</w:t>
-      </w:r>
-      <w:proofErr w:type="spellEnd"/>
-      <w:r>
-        <w:rPr>
-          <w:color w:val="000000" w:themeColor="text1"/>
-          <w:sz w:val="32"/>
-          <w:szCs w:val="32"/>
-        </w:rPr>
-        <w:t xml:space="preserve"> </w:t>
-      </w:r>
-      <w:proofErr w:type="spellStart"/>
-      <w:r>
-        <w:rPr>
-          <w:color w:val="000000" w:themeColor="text1"/>
-          <w:sz w:val="32"/>
-          <w:szCs w:val="32"/>
-        </w:rPr>
-        <w:t>текст</w:t>
-      </w:r>
-      <w:proofErr w:type="spellEnd"/>
-      <w:r>
-        <w:rPr>
-          <w:color w:val="000000" w:themeColor="text1"/>
-          <w:sz w:val="32"/>
-          <w:szCs w:val="32"/>
-          <w:lang w:val="bg-BG"/>
-        </w:rPr>
-        <w:t xml:space="preserve"> и извличане на </w:t>
-      </w:r>
-      <w:bookmarkEnd w:id="4"/>
-      <w:r>
-        <w:rPr>
-          <w:color w:val="000000" w:themeColor="text1"/>
-          <w:sz w:val="32"/>
-          <w:szCs w:val="32"/>
           <w:lang w:val="bg-BG"/>
         </w:rPr>
         <w:t>фактите от него</w:t>
@@ -1364,19 +950,11 @@
         </w:rPr>
         <w:t xml:space="preserve">Ползвали сме </w:t>
       </w:r>
-      <w:proofErr w:type="spellStart"/>
-      <w:r>
-        <w:rPr>
-          <w:lang w:val="en-US"/>
-        </w:rPr>
-        <w:t>VsCode</w:t>
-      </w:r>
-      <w:proofErr w:type="spellEnd"/>
-      <w:r>
-        <w:rPr>
-          <w:lang w:val="en-US"/>
-        </w:rPr>
-        <w:t xml:space="preserve">. </w:t>
+      <w:r>
+        <w:rPr>
+          <w:lang w:val="en-US"/>
+        </w:rPr>
+        <w:t xml:space="preserve">VsCode. </w:t>
       </w:r>
       <w:r>
         <w:rPr>
@@ -1390,13 +968,8 @@
         </w:rPr>
         <w:t xml:space="preserve"> </w:t>
       </w:r>
-      <w:proofErr w:type="spellStart"/>
-      <w:r>
-        <w:t>Потребителите</w:t>
-      </w:r>
-      <w:proofErr w:type="spellEnd"/>
-      <w:r>
-        <w:t xml:space="preserve"> </w:t>
+      <w:r>
+        <w:t xml:space="preserve">Потребителите </w:t>
       </w:r>
       <w:r>
         <w:rPr>
@@ -1405,87 +978,10 @@
         <w:t>въвеждат</w:t>
       </w:r>
       <w:r>
-        <w:t xml:space="preserve"> </w:t>
-      </w:r>
-      <w:proofErr w:type="spellStart"/>
-      <w:r>
-        <w:t>текстова</w:t>
-      </w:r>
-      <w:proofErr w:type="spellEnd"/>
-      <w:r>
-        <w:t xml:space="preserve"> </w:t>
-      </w:r>
-      <w:proofErr w:type="spellStart"/>
-      <w:r>
-        <w:t>информаци</w:t>
-      </w:r>
-      <w:proofErr w:type="spellEnd"/>
-      <w:r>
-        <w:t xml:space="preserve">. </w:t>
-      </w:r>
-      <w:proofErr w:type="spellStart"/>
-      <w:r>
-        <w:t>Този</w:t>
-      </w:r>
-      <w:proofErr w:type="spellEnd"/>
-      <w:r>
-        <w:t xml:space="preserve"> </w:t>
-      </w:r>
-      <w:proofErr w:type="spellStart"/>
-      <w:r>
-        <w:t>текст</w:t>
-      </w:r>
-      <w:proofErr w:type="spellEnd"/>
-      <w:r>
-        <w:t xml:space="preserve"> </w:t>
-      </w:r>
-      <w:proofErr w:type="spellStart"/>
-      <w:r>
-        <w:t>се</w:t>
-      </w:r>
-      <w:proofErr w:type="spellEnd"/>
-      <w:r>
-        <w:t xml:space="preserve"> </w:t>
-      </w:r>
-      <w:proofErr w:type="spellStart"/>
-      <w:r>
-        <w:t>обработва</w:t>
-      </w:r>
-      <w:proofErr w:type="spellEnd"/>
-      <w:r>
-        <w:t xml:space="preserve"> </w:t>
-      </w:r>
-      <w:proofErr w:type="spellStart"/>
-      <w:r>
-        <w:t>автоматично</w:t>
-      </w:r>
-      <w:proofErr w:type="spellEnd"/>
-      <w:r>
-        <w:t xml:space="preserve">, </w:t>
-      </w:r>
-      <w:proofErr w:type="spellStart"/>
-      <w:r>
-        <w:t>за</w:t>
-      </w:r>
-      <w:proofErr w:type="spellEnd"/>
-      <w:r>
-        <w:t xml:space="preserve"> </w:t>
-      </w:r>
-      <w:proofErr w:type="spellStart"/>
-      <w:r>
-        <w:t>да</w:t>
-      </w:r>
-      <w:proofErr w:type="spellEnd"/>
-      <w:r>
-        <w:t xml:space="preserve"> </w:t>
-      </w:r>
-      <w:proofErr w:type="spellStart"/>
-      <w:r>
-        <w:t>се</w:t>
-      </w:r>
-      <w:proofErr w:type="spellEnd"/>
-      <w:r>
-        <w:t xml:space="preserve"> </w:t>
+        <w:t xml:space="preserve"> текстова информаци</w:t>
+      </w:r>
+      <w:r>
+        <w:t xml:space="preserve">. Този текст се обработва автоматично, за да се </w:t>
       </w:r>
       <w:r>
         <w:rPr>
@@ -1514,14 +1010,12 @@
         </w:rPr>
         <w:t xml:space="preserve"> чрез </w:t>
       </w:r>
-      <w:proofErr w:type="spellStart"/>
       <w:r>
         <w:rPr>
           <w:lang w:val="en-US"/>
         </w:rPr>
         <w:t>LlamaAPI</w:t>
       </w:r>
-      <w:proofErr w:type="spellEnd"/>
       <w:r>
         <w:rPr>
           <w:lang w:val="bg-BG"/>
@@ -1645,7 +1139,6 @@
         </w:rPr>
         <w:t xml:space="preserve">Мапване на триплите към </w:t>
       </w:r>
-      <w:proofErr w:type="spellStart"/>
       <w:r>
         <w:rPr>
           <w:color w:val="000000" w:themeColor="text1"/>
@@ -1653,23 +1146,13 @@
           <w:szCs w:val="32"/>
           <w:lang w:val="en-US"/>
         </w:rPr>
-        <w:t>Wikidata</w:t>
-      </w:r>
-      <w:proofErr w:type="spellEnd"/>
+        <w:t xml:space="preserve">Wikidata </w:t>
+      </w:r>
       <w:r>
         <w:rPr>
           <w:color w:val="000000" w:themeColor="text1"/>
           <w:sz w:val="32"/>
           <w:szCs w:val="32"/>
-          <w:lang w:val="en-US"/>
-        </w:rPr>
-        <w:t xml:space="preserve"> </w:t>
-      </w:r>
-      <w:r>
-        <w:rPr>
-          <w:color w:val="000000" w:themeColor="text1"/>
-          <w:sz w:val="32"/>
-          <w:szCs w:val="32"/>
           <w:lang w:val="bg-BG"/>
         </w:rPr>
         <w:t>обекти и релации и проверка на тяхната достоверност</w:t>
@@ -1687,19 +1170,11 @@
         </w:rPr>
         <w:t xml:space="preserve">След като вече сме получили триплите с помощта на функция ги мапваме към съществуващи </w:t>
       </w:r>
-      <w:proofErr w:type="spellStart"/>
-      <w:r>
-        <w:rPr>
-          <w:lang w:val="en-US"/>
-        </w:rPr>
-        <w:t>wikidata</w:t>
-      </w:r>
-      <w:proofErr w:type="spellEnd"/>
-      <w:r>
-        <w:rPr>
-          <w:lang w:val="en-US"/>
-        </w:rPr>
-        <w:t xml:space="preserve"> </w:t>
+      <w:r>
+        <w:rPr>
+          <w:lang w:val="en-US"/>
+        </w:rPr>
+        <w:t xml:space="preserve">wikidata </w:t>
       </w:r>
       <w:r>
         <w:rPr>
@@ -1759,10 +1234,10 @@
           <w:lang w:val="en-US"/>
         </w:rPr>
       </w:pPr>
-      <w:bookmarkStart w:id="5" w:name="_vlvkuvm41wgh" w:colFirst="0" w:colLast="0"/>
-      <w:bookmarkStart w:id="6" w:name="_b0zxzejbv2j9" w:colFirst="0" w:colLast="0"/>
+      <w:bookmarkStart w:id="4" w:name="_vlvkuvm41wgh" w:colFirst="0" w:colLast="0"/>
+      <w:bookmarkStart w:id="5" w:name="_b0zxzejbv2j9" w:colFirst="0" w:colLast="0"/>
+      <w:bookmarkEnd w:id="4"/>
       <w:bookmarkEnd w:id="5"/>
-      <w:bookmarkEnd w:id="6"/>
       <w:r>
         <w:rPr>
           <w:color w:val="000000" w:themeColor="text1"/>
@@ -1780,6 +1255,290 @@
           <w:lang w:val="en-US"/>
         </w:rPr>
         <w:t xml:space="preserve"> chaining</w:t>
+      </w:r>
+    </w:p>
+    <w:p>
+      <w:pPr>
+        <w:rPr>
+          <w:lang w:val="en-US"/>
+        </w:rPr>
+      </w:pPr>
+      <w:r>
+        <w:rPr>
+          <w:lang w:val="bg-BG"/>
+        </w:rPr>
+        <w:t xml:space="preserve">В някои случаи може да </w:t>
+      </w:r>
+      <w:r>
+        <w:rPr>
+          <w:lang w:val="bg-BG"/>
+        </w:rPr>
+        <w:t xml:space="preserve">има факти, които следват от други факти. Например, когато кажем </w:t>
+      </w:r>
+      <w:r>
+        <w:rPr>
+          <w:lang w:val="bg-BG"/>
+        </w:rPr>
+        <w:t>„</w:t>
+      </w:r>
+      <w:r>
+        <w:rPr>
+          <w:lang w:val="en-US"/>
+        </w:rPr>
+        <w:t>Sofia is the capital of Bulgaria</w:t>
+      </w:r>
+      <w:r>
+        <w:rPr>
+          <w:lang w:val="bg-BG"/>
+        </w:rPr>
+        <w:t>“</w:t>
+      </w:r>
+      <w:r>
+        <w:rPr>
+          <w:lang w:val="en-US"/>
+        </w:rPr>
+        <w:t xml:space="preserve">, </w:t>
+      </w:r>
+      <w:r>
+        <w:rPr>
+          <w:lang w:val="bg-BG"/>
+        </w:rPr>
+        <w:t xml:space="preserve">ще получим отговор </w:t>
+      </w:r>
+      <w:r>
+        <w:rPr>
+          <w:lang w:val="en-US"/>
+        </w:rPr>
+        <w:t>‘Sofia capital of Bulgaria’ – TRUE ‘Sofia is capital’ – FALSE.</w:t>
+      </w:r>
+      <w:r>
+        <w:rPr>
+          <w:lang w:val="en-US"/>
+        </w:rPr>
+        <w:t xml:space="preserve"> </w:t>
+      </w:r>
+      <w:r>
+        <w:rPr>
+          <w:lang w:val="bg-BG"/>
+        </w:rPr>
+        <w:t xml:space="preserve">Това се случва, тъй като втория факт го няма в </w:t>
+      </w:r>
+      <w:r>
+        <w:rPr>
+          <w:lang w:val="en-US"/>
+        </w:rPr>
+        <w:t>wikidata,</w:t>
+      </w:r>
+      <w:r>
+        <w:rPr>
+          <w:lang w:val="bg-BG"/>
+        </w:rPr>
+        <w:t xml:space="preserve"> но в</w:t>
+      </w:r>
+      <w:r>
+        <w:rPr>
+          <w:lang w:val="bg-BG"/>
+        </w:rPr>
+        <w:t xml:space="preserve">същност той е верен и следва от първия. За да решим този проблем сме създали файл </w:t>
+      </w:r>
+      <w:r>
+        <w:rPr>
+          <w:lang w:val="en-US"/>
+        </w:rPr>
+        <w:t xml:space="preserve">“rules.json”, </w:t>
+      </w:r>
+      <w:r>
+        <w:rPr>
+          <w:lang w:val="bg-BG"/>
+        </w:rPr>
+        <w:t xml:space="preserve">където пазим правила от такъв тип. </w:t>
+      </w:r>
+      <w:r>
+        <w:rPr>
+          <w:lang w:val="bg-BG"/>
+        </w:rPr>
+        <w:t xml:space="preserve">Всяко правило се състои от </w:t>
+      </w:r>
+      <w:r>
+        <w:rPr>
+          <w:lang w:val="en-US"/>
+        </w:rPr>
+        <w:t xml:space="preserve">n </w:t>
+      </w:r>
+      <w:r>
+        <w:rPr>
+          <w:lang w:val="bg-BG"/>
+        </w:rPr>
+        <w:t>на брой условия и един извод, като вс</w:t>
+      </w:r>
+      <w:r>
+        <w:rPr>
+          <w:lang w:val="bg-BG"/>
+        </w:rPr>
+        <w:t>ички</w:t>
+      </w:r>
+      <w:r>
+        <w:rPr>
+          <w:lang w:val="bg-BG"/>
+        </w:rPr>
+        <w:t xml:space="preserve"> услови</w:t>
+      </w:r>
+      <w:r>
+        <w:rPr>
+          <w:lang w:val="bg-BG"/>
+        </w:rPr>
+        <w:t>я</w:t>
+      </w:r>
+      <w:r>
+        <w:rPr>
+          <w:lang w:val="bg-BG"/>
+        </w:rPr>
+        <w:t xml:space="preserve"> и извод</w:t>
+      </w:r>
+      <w:r>
+        <w:rPr>
+          <w:lang w:val="bg-BG"/>
+        </w:rPr>
+        <w:t>и</w:t>
+      </w:r>
+      <w:r>
+        <w:rPr>
+          <w:lang w:val="bg-BG"/>
+        </w:rPr>
+        <w:t xml:space="preserve"> са </w:t>
+      </w:r>
+      <w:r>
+        <w:rPr>
+          <w:lang w:val="bg-BG"/>
+        </w:rPr>
+        <w:t>трипли</w:t>
+      </w:r>
+      <w:r>
+        <w:rPr>
+          <w:lang w:val="en-US"/>
+        </w:rPr>
+        <w:t>.</w:t>
+      </w:r>
+      <w:r>
+        <w:rPr>
+          <w:lang w:val="bg-BG"/>
+        </w:rPr>
+        <w:t xml:space="preserve"> </w:t>
+      </w:r>
+      <w:r>
+        <w:rPr>
+          <w:lang w:val="bg-BG"/>
+        </w:rPr>
+        <w:t xml:space="preserve">Добавянето на нови правила е изключително лесно </w:t>
+      </w:r>
+      <w:r>
+        <w:rPr>
+          <w:lang w:val="bg-BG"/>
+        </w:rPr>
+        <w:t xml:space="preserve">за </w:t>
+      </w:r>
+      <w:r>
+        <w:rPr>
+          <w:lang w:val="en-US"/>
+        </w:rPr>
+        <w:t xml:space="preserve">user-a, </w:t>
+      </w:r>
+      <w:r>
+        <w:rPr>
+          <w:lang w:val="bg-BG"/>
+        </w:rPr>
+        <w:t xml:space="preserve">като той просто трябва да изпълни файла </w:t>
+      </w:r>
+      <w:r>
+        <w:rPr>
+          <w:lang w:val="en-US"/>
+        </w:rPr>
+        <w:t>“add_rules.py”</w:t>
+      </w:r>
+      <w:r>
+        <w:rPr>
+          <w:lang w:val="bg-BG"/>
+        </w:rPr>
+        <w:t xml:space="preserve"> и да въведе условията и извода</w:t>
+      </w:r>
+      <w:r>
+        <w:rPr>
+          <w:lang w:val="en-US"/>
+        </w:rPr>
+        <w:t xml:space="preserve">. </w:t>
+      </w:r>
+      <w:r>
+        <w:rPr>
+          <w:lang w:val="bg-BG"/>
+        </w:rPr>
+        <w:t xml:space="preserve">За прилагането на правилата използваме </w:t>
+      </w:r>
+      <w:r>
+        <w:rPr>
+          <w:lang w:val="bg-BG"/>
+        </w:rPr>
+        <w:lastRenderedPageBreak/>
+        <w:t>права изводимост(</w:t>
+      </w:r>
+      <w:r>
+        <w:rPr>
+          <w:lang w:val="en-US"/>
+        </w:rPr>
+        <w:t>forward chaining</w:t>
+      </w:r>
+      <w:r>
+        <w:rPr>
+          <w:lang w:val="bg-BG"/>
+        </w:rPr>
+        <w:t>)</w:t>
+      </w:r>
+      <w:r>
+        <w:rPr>
+          <w:lang w:val="en-US"/>
+        </w:rPr>
+        <w:t xml:space="preserve"> </w:t>
+      </w:r>
+      <w:r>
+        <w:rPr>
+          <w:lang w:val="bg-BG"/>
+        </w:rPr>
+        <w:t>от логическото програмиране и така има шанс да намерим нови</w:t>
+      </w:r>
+      <w:r>
+        <w:rPr>
+          <w:lang w:val="bg-BG"/>
+        </w:rPr>
+        <w:t xml:space="preserve"> верни</w:t>
+      </w:r>
+      <w:r>
+        <w:rPr>
+          <w:lang w:val="bg-BG"/>
+        </w:rPr>
+        <w:t xml:space="preserve"> факти</w:t>
+      </w:r>
+      <w:r>
+        <w:rPr>
+          <w:lang w:val="bg-BG"/>
+        </w:rPr>
+        <w:t xml:space="preserve">, които ги няма в </w:t>
+      </w:r>
+      <w:r>
+        <w:rPr>
+          <w:lang w:val="en-US"/>
+        </w:rPr>
+        <w:t>wikidata</w:t>
+      </w:r>
+      <w:r>
+        <w:rPr>
+          <w:lang w:val="bg-BG"/>
+        </w:rPr>
+        <w:t xml:space="preserve">.  </w:t>
+      </w:r>
+      <w:r>
+        <w:rPr>
+          <w:lang w:val="en-US"/>
+        </w:rPr>
+        <w:t xml:space="preserve"> </w:t>
       </w:r>
     </w:p>
     <w:p>
@@ -1848,19 +1607,11 @@
         </w:rPr>
         <w:t xml:space="preserve">защото в </w:t>
       </w:r>
-      <w:proofErr w:type="spellStart"/>
-      <w:r>
-        <w:rPr>
-          <w:lang w:val="en-US"/>
-        </w:rPr>
-        <w:t>wikidata</w:t>
-      </w:r>
-      <w:proofErr w:type="spellEnd"/>
-      <w:r>
-        <w:rPr>
-          <w:lang w:val="en-US"/>
-        </w:rPr>
-        <w:t xml:space="preserve"> </w:t>
+      <w:r>
+        <w:rPr>
+          <w:lang w:val="en-US"/>
+        </w:rPr>
+        <w:t xml:space="preserve">wikidata </w:t>
       </w:r>
       <w:r>
         <w:rPr>
@@ -1892,54 +1643,12 @@
           <w:szCs w:val="36"/>
         </w:rPr>
       </w:pPr>
-      <w:proofErr w:type="spellStart"/>
       <w:r>
         <w:rPr>
           <w:sz w:val="36"/>
           <w:szCs w:val="36"/>
         </w:rPr>
-        <w:lastRenderedPageBreak/>
-        <w:t>Как</w:t>
-      </w:r>
-      <w:proofErr w:type="spellEnd"/>
-      <w:r>
-        <w:rPr>
-          <w:sz w:val="36"/>
-          <w:szCs w:val="36"/>
-        </w:rPr>
-        <w:t xml:space="preserve"> </w:t>
-      </w:r>
-      <w:proofErr w:type="spellStart"/>
-      <w:r>
-        <w:rPr>
-          <w:sz w:val="36"/>
-          <w:szCs w:val="36"/>
-        </w:rPr>
-        <w:t>се</w:t>
-      </w:r>
-      <w:proofErr w:type="spellEnd"/>
-      <w:r>
-        <w:rPr>
-          <w:sz w:val="36"/>
-          <w:szCs w:val="36"/>
-        </w:rPr>
-        <w:t xml:space="preserve"> </w:t>
-      </w:r>
-      <w:proofErr w:type="spellStart"/>
-      <w:r>
-        <w:rPr>
-          <w:sz w:val="36"/>
-          <w:szCs w:val="36"/>
-        </w:rPr>
-        <w:t>подкарва</w:t>
-      </w:r>
-      <w:proofErr w:type="spellEnd"/>
-      <w:r>
-        <w:rPr>
-          <w:sz w:val="36"/>
-          <w:szCs w:val="36"/>
-        </w:rPr>
-        <w:t xml:space="preserve"> </w:t>
+        <w:t xml:space="preserve">Как се подкарва </w:t>
       </w:r>
     </w:p>
     <w:p>
@@ -1966,14 +1675,12 @@
         </w:rPr>
         <w:t>.</w:t>
       </w:r>
-      <w:proofErr w:type="spellStart"/>
       <w:r>
         <w:rPr>
           <w:lang w:val="en-US"/>
         </w:rPr>
         <w:t>py</w:t>
       </w:r>
-      <w:proofErr w:type="spellEnd"/>
       <w:r>
         <w:rPr>
           <w:lang w:val="bg-BG"/>
@@ -1992,7 +1699,7 @@
           <w:lang w:val="en-US"/>
         </w:rPr>
         <w:drawing>
-          <wp:inline distT="0" distB="0" distL="0" distR="0" wp14:anchorId="7A65BE77" wp14:editId="049F47A3">
+          <wp:inline distT="0" distB="0" distL="0" distR="0" wp14:anchorId="7A65BE77" wp14:editId="1F901927">
             <wp:extent cx="5935980" cy="3154680"/>
             <wp:effectExtent l="0" t="0" r="7620" b="7620"/>
             <wp:docPr id="2" name="Picture 2" descr="C:\Users\stoya\AppData\Local\Microsoft\Windows\INetCache\Content.Word\Screenshot 2024-06-23 155117.png"/>
@@ -2141,31 +1848,7 @@
         <w:rPr>
           <w:lang w:val="bg-BG"/>
         </w:rPr>
-        <w:t>Така изглежда</w:t>
-      </w:r>
-      <w:r>
-        <w:rPr>
-          <w:lang w:val="bg-BG"/>
-        </w:rPr>
-        <w:t>т</w:t>
-      </w:r>
-      <w:r>
-        <w:rPr>
-          <w:lang w:val="bg-BG"/>
-        </w:rPr>
-        <w:t xml:space="preserve"> </w:t>
-      </w:r>
-      <w:r>
-        <w:rPr>
-          <w:lang w:val="bg-BG"/>
-        </w:rPr>
-        <w:t>мапнатите трипли</w:t>
-      </w:r>
-      <w:r>
-        <w:rPr>
-          <w:lang w:val="bg-BG"/>
-        </w:rPr>
-        <w:t>:</w:t>
+        <w:t>Така изглеждат мапнатите трипли:</w:t>
       </w:r>
     </w:p>
     <w:p>
@@ -2202,7 +1885,7 @@
             <v:path o:extrusionok="f" gradientshapeok="t" o:connecttype="rect"/>
             <o:lock v:ext="edit" aspectratio="t"/>
           </v:shapetype>
-          <v:shape id="_x0000_i1031" type="#_x0000_t75" style="width:467.4pt;height:61.2pt">
+          <v:shape id="_x0000_i1025" type="#_x0000_t75" style="width:467.5pt;height:61pt">
             <v:imagedata r:id="rId8" o:title="Screenshot 2024-06-23 155246"/>
           </v:shape>
         </w:pict>
@@ -2227,19 +1910,7 @@
         <w:rPr>
           <w:lang w:val="bg-BG"/>
         </w:rPr>
-        <w:t xml:space="preserve">Така изглежда </w:t>
-      </w:r>
-      <w:r>
-        <w:rPr>
-          <w:lang w:val="bg-BG"/>
-        </w:rPr>
-        <w:t>резултата от изпълнението на програмата</w:t>
-      </w:r>
-      <w:r>
-        <w:rPr>
-          <w:lang w:val="bg-BG"/>
-        </w:rPr>
-        <w:t>:</w:t>
+        <w:t>Така изглежда резултата от изпълнението на програмата:</w:t>
       </w:r>
     </w:p>
     <w:p>
@@ -2256,6 +1927,7 @@
           <w:noProof/>
           <w:lang w:val="en-US"/>
         </w:rPr>
+        <w:lastRenderedPageBreak/>
         <w:drawing>
           <wp:inline distT="0" distB="0" distL="0" distR="0" wp14:anchorId="743BB1D3" wp14:editId="17599F70">
             <wp:extent cx="5943600" cy="1287780"/>
@@ -2317,7 +1989,7 @@
 </file>
 
 <file path=word/numbering.xml><?xml version="1.0" encoding="utf-8"?>
-<w:numbering xmlns:wpc="http://schemas.microsoft.com/office/word/2010/wordprocessingCanvas" xmlns:cx="http://schemas.microsoft.com/office/drawing/2014/chartex" xmlns:cx1="http://schemas.microsoft.com/office/drawing/2015/9/8/chartex" xmlns:mc="http://schemas.openxmlformats.org/markup-compatibility/2006" xmlns:o="urn:schemas-microsoft-com:office:office" xmlns:r="http://schemas.openxmlformats.org/officeDocument/2006/relationships" xmlns:m="http://schemas.openxmlformats.org/officeDocument/2006/math" xmlns:v="urn:schemas-microsoft-com:vml" xmlns:wp14="http://schemas.microsoft.com/office/word/2010/wordprocessingDrawing" xmlns:wp="http://schemas.openxmlformats.org/drawingml/2006/wordprocessingDrawing" xmlns:w10="urn:schemas-microsoft-com:office:word" xmlns:w="http://schemas.openxmlformats.org/wordprocessingml/2006/main" xmlns:w14="http://schemas.microsoft.com/office/word/2010/wordml" xmlns:w15="http://schemas.microsoft.com/office/word/2012/wordml" xmlns:w16se="http://schemas.microsoft.com/office/word/2015/wordml/symex" xmlns:wpg="http://schemas.microsoft.com/office/word/2010/wordprocessingGroup" xmlns:wpi="http://schemas.microsoft.com/office/word/2010/wordprocessingInk" xmlns:wne="http://schemas.microsoft.com/office/word/2006/wordml" xmlns:wps="http://schemas.microsoft.com/office/word/2010/wordprocessingShape" mc:Ignorable="w14 w15 w16se wp14">
+<w:numbering xmlns:wpc="http://schemas.microsoft.com/office/word/2010/wordprocessingCanvas" xmlns:cx="http://schemas.microsoft.com/office/drawing/2014/chartex" xmlns:cx1="http://schemas.microsoft.com/office/drawing/2015/9/8/chartex" xmlns:cx2="http://schemas.microsoft.com/office/drawing/2015/10/21/chartex" xmlns:cx3="http://schemas.microsoft.com/office/drawing/2016/5/9/chartex" xmlns:cx4="http://schemas.microsoft.com/office/drawing/2016/5/10/chartex" xmlns:cx5="http://schemas.microsoft.com/office/drawing/2016/5/11/chartex" xmlns:cx6="http://schemas.microsoft.com/office/drawing/2016/5/12/chartex" xmlns:cx7="http://schemas.microsoft.com/office/drawing/2016/5/13/chartex" xmlns:cx8="http://schemas.microsoft.com/office/drawing/2016/5/14/chartex" xmlns:mc="http://schemas.openxmlformats.org/markup-compatibility/2006" xmlns:aink="http://schemas.microsoft.com/office/drawing/2016/ink" xmlns:am3d="http://schemas.microsoft.com/office/drawing/2017/model3d" xmlns:o="urn:schemas-microsoft-com:office:office" xmlns:oel="http://schemas.microsoft.com/office/2019/extlst" xmlns:r="http://schemas.openxmlformats.org/officeDocument/2006/relationships" xmlns:m="http://schemas.openxmlformats.org/officeDocument/2006/math" xmlns:v="urn:schemas-microsoft-com:vml" xmlns:wp14="http://schemas.microsoft.com/office/word/2010/wordprocessingDrawing" xmlns:wp="http://schemas.openxmlformats.org/drawingml/2006/wordprocessingDrawing" xmlns:w10="urn:schemas-microsoft-com:office:word" xmlns:w="http://schemas.openxmlformats.org/wordprocessingml/2006/main" xmlns:w14="http://schemas.microsoft.com/office/word/2010/wordml" xmlns:w15="http://schemas.microsoft.com/office/word/2012/wordml" xmlns:w16cex="http://schemas.microsoft.com/office/word/2018/wordml/cex" xmlns:w16cid="http://schemas.microsoft.com/office/word/2016/wordml/cid" xmlns:w16="http://schemas.microsoft.com/office/word/2018/wordml" xmlns:w16du="http://schemas.microsoft.com/office/word/2023/wordml/word16du" xmlns:w16sdtdh="http://schemas.microsoft.com/office/word/2020/wordml/sdtdatahash" xmlns:w16se="http://schemas.microsoft.com/office/word/2015/wordml/symex" xmlns:wpg="http://schemas.microsoft.com/office/word/2010/wordprocessingGroup" xmlns:wpi="http://schemas.microsoft.com/office/word/2010/wordprocessingInk" xmlns:wne="http://schemas.microsoft.com/office/word/2006/wordml" xmlns:wps="http://schemas.microsoft.com/office/word/2010/wordprocessingShape" mc:Ignorable="w14 w15 w16se w16cid w16 w16cex w16sdtdh w16du wp14">
   <w:abstractNum w:abstractNumId="0" w15:restartNumberingAfterBreak="0">
     <w:nsid w:val="257B1BE1"/>
     <w:multiLevelType w:val="hybridMultilevel"/>
@@ -3296,38 +2968,38 @@
       </w:pPr>
     </w:lvl>
   </w:abstractNum>
-  <w:num w:numId="1">
+  <w:num w:numId="1" w16cid:durableId="1472865552">
     <w:abstractNumId w:val="4"/>
   </w:num>
-  <w:num w:numId="2">
+  <w:num w:numId="2" w16cid:durableId="792747693">
     <w:abstractNumId w:val="1"/>
   </w:num>
-  <w:num w:numId="3">
+  <w:num w:numId="3" w16cid:durableId="511334320">
     <w:abstractNumId w:val="6"/>
   </w:num>
-  <w:num w:numId="4">
+  <w:num w:numId="4" w16cid:durableId="1368750034">
     <w:abstractNumId w:val="2"/>
   </w:num>
-  <w:num w:numId="5">
+  <w:num w:numId="5" w16cid:durableId="1376927517">
     <w:abstractNumId w:val="7"/>
   </w:num>
-  <w:num w:numId="6">
+  <w:num w:numId="6" w16cid:durableId="1871725900">
     <w:abstractNumId w:val="5"/>
   </w:num>
-  <w:num w:numId="7">
+  <w:num w:numId="7" w16cid:durableId="70663605">
     <w:abstractNumId w:val="0"/>
   </w:num>
-  <w:num w:numId="8">
+  <w:num w:numId="8" w16cid:durableId="131215278">
     <w:abstractNumId w:val="8"/>
   </w:num>
-  <w:num w:numId="9">
+  <w:num w:numId="9" w16cid:durableId="624123648">
     <w:abstractNumId w:val="3"/>
   </w:num>
 </w:numbering>
 </file>
 
 <file path=word/styles.xml><?xml version="1.0" encoding="utf-8"?>
-<w:styles xmlns:mc="http://schemas.openxmlformats.org/markup-compatibility/2006" xmlns:r="http://schemas.openxmlformats.org/officeDocument/2006/relationships" xmlns:w="http://schemas.openxmlformats.org/wordprocessingml/2006/main" xmlns:w14="http://schemas.microsoft.com/office/word/2010/wordml" xmlns:w15="http://schemas.microsoft.com/office/word/2012/wordml" xmlns:w16se="http://schemas.microsoft.com/office/word/2015/wordml/symex" mc:Ignorable="w14 w15 w16se">
+<w:styles xmlns:mc="http://schemas.openxmlformats.org/markup-compatibility/2006" xmlns:r="http://schemas.openxmlformats.org/officeDocument/2006/relationships" xmlns:w="http://schemas.openxmlformats.org/wordprocessingml/2006/main" xmlns:w14="http://schemas.microsoft.com/office/word/2010/wordml" xmlns:w15="http://schemas.microsoft.com/office/word/2012/wordml" xmlns:w16cex="http://schemas.microsoft.com/office/word/2018/wordml/cex" xmlns:w16cid="http://schemas.microsoft.com/office/word/2016/wordml/cid" xmlns:w16="http://schemas.microsoft.com/office/word/2018/wordml" xmlns:w16du="http://schemas.microsoft.com/office/word/2023/wordml/word16du" xmlns:w16sdtdh="http://schemas.microsoft.com/office/word/2020/wordml/sdtdatahash" xmlns:w16se="http://schemas.microsoft.com/office/word/2015/wordml/symex" mc:Ignorable="w14 w15 w16se w16cid w16 w16cex w16sdtdh w16du">
   <w:docDefaults>
     <w:rPrDefault>
       <w:rPr>
@@ -3343,7 +3015,7 @@
       </w:pPr>
     </w:pPrDefault>
   </w:docDefaults>
-  <w:latentStyles w:defLockedState="0" w:defUIPriority="99" w:defSemiHidden="0" w:defUnhideWhenUsed="0" w:defQFormat="0" w:count="371">
+  <w:latentStyles w:defLockedState="0" w:defUIPriority="99" w:defSemiHidden="0" w:defUnhideWhenUsed="0" w:defQFormat="0" w:count="376">
     <w:lsdException w:name="Normal" w:uiPriority="0" w:qFormat="1"/>
     <w:lsdException w:name="heading 1" w:uiPriority="9" w:qFormat="1"/>
     <w:lsdException w:name="heading 2" w:semiHidden="1" w:uiPriority="9" w:unhideWhenUsed="1" w:qFormat="1"/>
@@ -3715,6 +3387,11 @@
     <w:lsdException w:name="List Table 5 Dark Accent 6" w:uiPriority="50"/>
     <w:lsdException w:name="List Table 6 Colorful Accent 6" w:uiPriority="51"/>
     <w:lsdException w:name="List Table 7 Colorful Accent 6" w:uiPriority="52"/>
+    <w:lsdException w:name="Mention" w:semiHidden="1" w:unhideWhenUsed="1"/>
+    <w:lsdException w:name="Smart Hyperlink" w:semiHidden="1" w:unhideWhenUsed="1"/>
+    <w:lsdException w:name="Hashtag" w:semiHidden="1" w:unhideWhenUsed="1"/>
+    <w:lsdException w:name="Unresolved Mention" w:semiHidden="1" w:unhideWhenUsed="1"/>
+    <w:lsdException w:name="Smart Link" w:semiHidden="1" w:unhideWhenUsed="1"/>
   </w:latentStyles>
   <w:style w:type="paragraph" w:default="1" w:styleId="Normal">
     <w:name w:val="Normal"/>
@@ -3833,6 +3510,7 @@
   <w:style w:type="character" w:default="1" w:styleId="DefaultParagraphFont">
     <w:name w:val="Default Paragraph Font"/>
     <w:uiPriority w:val="1"/>
+    <w:semiHidden/>
     <w:unhideWhenUsed/>
   </w:style>
   <w:style w:type="table" w:default="1" w:styleId="TableNormal">

</xml_diff>